<commit_message>
added more categories and comments
</commit_message>
<xml_diff>
--- a/categories.docx
+++ b/categories.docx
@@ -224,6 +224,7 @@
         <w:t xml:space="preserve">, we are also experiencing, and may continue experiencing, lower demand and volume for products and services from our customers, as well as potential restrictions or delays on deliveries of key raw materials from our suppliers. See Part II, Item 7. Management\u2019s Discussion and Analysis of Financial Condition and Results of Operations, for additional information on how we have been impacted and the steps we have taken in </w:t>
       </w:r>
       <w:commentRangeStart w:id="0"/>
+      <w:commentRangeStart w:id="1"/>
       <w:r>
         <w:rPr>
           <w:rFonts w:ascii="Times New Roman" w:hAnsi="Times New Roman" w:cs="Times New Roman"/>
@@ -238,6 +239,13 @@
           <w:rStyle w:val="CommentReference"/>
         </w:rPr>
         <w:commentReference w:id="0"/>
+      </w:r>
+      <w:commentRangeEnd w:id="1"/>
+      <w:r>
+        <w:rPr>
+          <w:rStyle w:val="CommentReference"/>
+        </w:rPr>
+        <w:commentReference w:id="1"/>
       </w:r>
       <w:r>
         <w:rPr>
@@ -605,7 +613,8 @@
         </w:rPr>
         <w:t xml:space="preserve"> and disruption continues, the more material the impact could be on our business operations, financial performance and results of operations, and this could include potential charges, impairments and other adverse financial impacts in future </w:t>
       </w:r>
-      <w:commentRangeStart w:id="1"/>
+      <w:commentRangeStart w:id="2"/>
+      <w:commentRangeStart w:id="3"/>
       <w:r>
         <w:rPr>
           <w:rFonts w:ascii="Times New Roman" w:hAnsi="Times New Roman" w:cs="Times New Roman"/>
@@ -614,12 +623,19 @@
         </w:rPr>
         <w:t>periods</w:t>
       </w:r>
-      <w:commentRangeEnd w:id="1"/>
+      <w:commentRangeEnd w:id="2"/>
       <w:r>
         <w:rPr>
           <w:rStyle w:val="CommentReference"/>
         </w:rPr>
-        <w:commentReference w:id="1"/>
+        <w:commentReference w:id="2"/>
+      </w:r>
+      <w:commentRangeEnd w:id="3"/>
+      <w:r>
+        <w:rPr>
+          <w:rStyle w:val="CommentReference"/>
+        </w:rPr>
+        <w:commentReference w:id="3"/>
       </w:r>
       <w:r>
         <w:rPr>
@@ -869,7 +885,8 @@
         </w:rPr>
         <w:t xml:space="preserve">, have affected and could materially adversely affect our business, operations, financial condition, and results of </w:t>
       </w:r>
-      <w:commentRangeStart w:id="2"/>
+      <w:commentRangeStart w:id="4"/>
+      <w:commentRangeStart w:id="5"/>
       <w:r>
         <w:rPr>
           <w:rFonts w:ascii="Times New Roman" w:hAnsi="Times New Roman" w:cs="Times New Roman"/>
@@ -878,12 +895,19 @@
         </w:rPr>
         <w:t>operations</w:t>
       </w:r>
-      <w:commentRangeEnd w:id="2"/>
+      <w:commentRangeEnd w:id="4"/>
       <w:r>
         <w:rPr>
           <w:rStyle w:val="CommentReference"/>
         </w:rPr>
-        <w:commentReference w:id="2"/>
+        <w:commentReference w:id="4"/>
+      </w:r>
+      <w:commentRangeEnd w:id="5"/>
+      <w:r>
+        <w:rPr>
+          <w:rStyle w:val="CommentReference"/>
+        </w:rPr>
+        <w:commentReference w:id="5"/>
       </w:r>
       <w:r>
         <w:rPr>
@@ -1108,7 +1132,8 @@
         </w:rPr>
         <w:t xml:space="preserve">, maintain the well-being of our employees and stakeholders, match the reduced demand from our customers and in accordance with governmental requirements, we closed or partially shut down certain office, manufacturing, distribution and technical center facilities around the world in March 2020. Although most of our manufacturing, distribution and technical center facilities re-opened early in the second quarter of 2020, some operated at reduced capacities, most of our global office buildings remained closed through the remainder of </w:t>
       </w:r>
-      <w:commentRangeStart w:id="3"/>
+      <w:commentRangeStart w:id="6"/>
+      <w:commentRangeStart w:id="7"/>
       <w:r>
         <w:rPr>
           <w:rFonts w:ascii="Times New Roman" w:hAnsi="Times New Roman" w:cs="Times New Roman"/>
@@ -1117,12 +1142,19 @@
         </w:rPr>
         <w:t>2020</w:t>
       </w:r>
-      <w:commentRangeEnd w:id="3"/>
+      <w:commentRangeEnd w:id="6"/>
       <w:r>
         <w:rPr>
           <w:rStyle w:val="CommentReference"/>
         </w:rPr>
-        <w:commentReference w:id="3"/>
+        <w:commentReference w:id="6"/>
+      </w:r>
+      <w:commentRangeEnd w:id="7"/>
+      <w:r>
+        <w:rPr>
+          <w:rStyle w:val="CommentReference"/>
+        </w:rPr>
+        <w:commentReference w:id="7"/>
       </w:r>
       <w:r>
         <w:rPr>
@@ -1313,7 +1345,8 @@
         </w:rPr>
         <w:t xml:space="preserve">. If this continues, we cannot guarantee that we will be able to locate alternative sources of supply for our merchandise on acceptable terms, or at all. If we are unable to adequately source our merchandise or purchase appropriate amounts of merchandise from branded vendors, our business and results of operations may be materially and adversely </w:t>
       </w:r>
-      <w:commentRangeStart w:id="4"/>
+      <w:commentRangeStart w:id="8"/>
+      <w:commentRangeStart w:id="9"/>
       <w:r>
         <w:rPr>
           <w:rFonts w:ascii="Times New Roman" w:hAnsi="Times New Roman" w:cs="Times New Roman"/>
@@ -1322,12 +1355,19 @@
         </w:rPr>
         <w:t>affected</w:t>
       </w:r>
-      <w:commentRangeEnd w:id="4"/>
+      <w:commentRangeEnd w:id="8"/>
       <w:r>
         <w:rPr>
           <w:rStyle w:val="CommentReference"/>
         </w:rPr>
-        <w:commentReference w:id="4"/>
+        <w:commentReference w:id="8"/>
+      </w:r>
+      <w:commentRangeEnd w:id="9"/>
+      <w:r>
+        <w:rPr>
+          <w:rStyle w:val="CommentReference"/>
+        </w:rPr>
+        <w:commentReference w:id="9"/>
       </w:r>
       <w:r>
         <w:rPr>
@@ -1393,6 +1433,8 @@
     </w:p>
     <w:p>
       <w:pPr>
+        <w:pStyle w:val="ListParagraph"/>
+        <w:ind w:left="360"/>
         <w:rPr>
           <w:rFonts w:ascii="Times New Roman" w:hAnsi="Times New Roman" w:cs="Times New Roman"/>
           <w:b/>
@@ -1401,6 +1443,275 @@
           <w:szCs w:val="24"/>
         </w:rPr>
       </w:pPr>
+    </w:p>
+    <w:p>
+      <w:pPr>
+        <w:rPr>
+          <w:rFonts w:ascii="Times New Roman" w:hAnsi="Times New Roman" w:cs="Times New Roman"/>
+          <w:sz w:val="24"/>
+          <w:szCs w:val="24"/>
+        </w:rPr>
+      </w:pPr>
+      <w:r>
+        <w:rPr>
+          <w:rFonts w:ascii="Times New Roman" w:hAnsi="Times New Roman" w:cs="Times New Roman"/>
+          <w:sz w:val="24"/>
+          <w:szCs w:val="24"/>
+        </w:rPr>
+        <w:t>"CIK": "0000021344",</w:t>
+      </w:r>
+    </w:p>
+    <w:p>
+      <w:pPr>
+        <w:rPr>
+          <w:rFonts w:ascii="Times New Roman" w:hAnsi="Times New Roman" w:cs="Times New Roman"/>
+          <w:sz w:val="24"/>
+          <w:szCs w:val="24"/>
+        </w:rPr>
+      </w:pPr>
+      <w:r>
+        <w:rPr>
+          <w:rFonts w:ascii="Times New Roman" w:hAnsi="Times New Roman" w:cs="Times New Roman"/>
+          <w:sz w:val="24"/>
+          <w:szCs w:val="24"/>
+        </w:rPr>
+        <w:t xml:space="preserve">        "Company Name": "COCA COLA CO",</w:t>
+      </w:r>
+    </w:p>
+    <w:p>
+      <w:pPr>
+        <w:rPr>
+          <w:rFonts w:ascii="Times New Roman" w:hAnsi="Times New Roman" w:cs="Times New Roman"/>
+          <w:sz w:val="24"/>
+          <w:szCs w:val="24"/>
+        </w:rPr>
+      </w:pPr>
+      <w:r>
+        <w:rPr>
+          <w:rFonts w:ascii="Times New Roman" w:hAnsi="Times New Roman" w:cs="Times New Roman"/>
+          <w:sz w:val="24"/>
+          <w:szCs w:val="24"/>
+        </w:rPr>
+        <w:t xml:space="preserve">        "Item": "7: Management\u2019s Discussion and Analysis of Financial Condition and Results of Operations",</w:t>
+      </w:r>
+    </w:p>
+    <w:p>
+      <w:pPr>
+        <w:rPr>
+          <w:rFonts w:ascii="Times New Roman" w:hAnsi="Times New Roman" w:cs="Times New Roman"/>
+          <w:sz w:val="24"/>
+          <w:szCs w:val="24"/>
+        </w:rPr>
+      </w:pPr>
+      <w:r>
+        <w:rPr>
+          <w:rFonts w:ascii="Times New Roman" w:hAnsi="Times New Roman" w:cs="Times New Roman"/>
+          <w:sz w:val="24"/>
+          <w:szCs w:val="24"/>
+        </w:rPr>
+        <w:t xml:space="preserve">        "Primary Word": "</w:t>
+      </w:r>
+      <w:r>
+        <w:rPr>
+          <w:rFonts w:ascii="Times New Roman" w:hAnsi="Times New Roman" w:cs="Times New Roman"/>
+          <w:sz w:val="24"/>
+          <w:szCs w:val="24"/>
+        </w:rPr>
+        <w:t>COVID-19</w:t>
+      </w:r>
+      <w:r>
+        <w:rPr>
+          <w:rFonts w:ascii="Times New Roman" w:hAnsi="Times New Roman" w:cs="Times New Roman"/>
+          <w:sz w:val="24"/>
+          <w:szCs w:val="24"/>
+        </w:rPr>
+        <w:t>",</w:t>
+      </w:r>
+    </w:p>
+    <w:p>
+      <w:pPr>
+        <w:rPr>
+          <w:rFonts w:ascii="Times New Roman" w:hAnsi="Times New Roman" w:cs="Times New Roman"/>
+          <w:sz w:val="24"/>
+          <w:szCs w:val="24"/>
+        </w:rPr>
+      </w:pPr>
+      <w:r>
+        <w:rPr>
+          <w:rFonts w:ascii="Times New Roman" w:hAnsi="Times New Roman" w:cs="Times New Roman"/>
+          <w:sz w:val="24"/>
+          <w:szCs w:val="24"/>
+        </w:rPr>
+        <w:t xml:space="preserve">        "Secondary Word": "</w:t>
+      </w:r>
+      <w:r>
+        <w:rPr>
+          <w:rFonts w:ascii="Times New Roman" w:hAnsi="Times New Roman" w:cs="Times New Roman"/>
+          <w:sz w:val="24"/>
+          <w:szCs w:val="24"/>
+        </w:rPr>
+        <w:t>supply chain</w:t>
+      </w:r>
+      <w:r>
+        <w:rPr>
+          <w:rFonts w:ascii="Times New Roman" w:hAnsi="Times New Roman" w:cs="Times New Roman"/>
+          <w:sz w:val="24"/>
+          <w:szCs w:val="24"/>
+        </w:rPr>
+        <w:t>",</w:t>
+      </w:r>
+    </w:p>
+    <w:p>
+      <w:pPr>
+        <w:rPr>
+          <w:rFonts w:ascii="Times New Roman" w:hAnsi="Times New Roman" w:cs="Times New Roman"/>
+          <w:sz w:val="24"/>
+          <w:szCs w:val="24"/>
+        </w:rPr>
+      </w:pPr>
+      <w:r>
+        <w:rPr>
+          <w:rFonts w:ascii="Times New Roman" w:hAnsi="Times New Roman" w:cs="Times New Roman"/>
+          <w:sz w:val="24"/>
+          <w:szCs w:val="24"/>
+        </w:rPr>
+        <w:t xml:space="preserve">        "match": "During times of crisis, business continuity and adapting to the needs of our customers are critical. We have developed systemwide knowledge-sharing routines and processes, which include the management of any </w:t>
+      </w:r>
+      <w:r>
+        <w:rPr>
+          <w:rFonts w:ascii="Times New Roman" w:hAnsi="Times New Roman" w:cs="Times New Roman"/>
+          <w:sz w:val="24"/>
+          <w:szCs w:val="24"/>
+          <w:highlight w:val="yellow"/>
+        </w:rPr>
+        <w:t>supply chain</w:t>
+      </w:r>
+      <w:r>
+        <w:rPr>
+          <w:rFonts w:ascii="Times New Roman" w:hAnsi="Times New Roman" w:cs="Times New Roman"/>
+          <w:sz w:val="24"/>
+          <w:szCs w:val="24"/>
+        </w:rPr>
+        <w:t xml:space="preserve"> challenges. As of the date of this filing, there has been no material impact, and we do not foresee a material impact, on our and our bottling partners' ability to manufacture or distribute our products. We are moving with speed to best serve our customers impacted by </w:t>
+      </w:r>
+      <w:r>
+        <w:rPr>
+          <w:rFonts w:ascii="Times New Roman" w:hAnsi="Times New Roman" w:cs="Times New Roman"/>
+          <w:sz w:val="24"/>
+          <w:szCs w:val="24"/>
+          <w:highlight w:val="yellow"/>
+        </w:rPr>
+        <w:t>COVID-19</w:t>
+      </w:r>
+      <w:r>
+        <w:rPr>
+          <w:rFonts w:ascii="Times New Roman" w:hAnsi="Times New Roman" w:cs="Times New Roman"/>
+          <w:sz w:val="24"/>
+          <w:szCs w:val="24"/>
+        </w:rPr>
+        <w:t>. In partnership with our bottlers and retail customers, we are working to ensure adequate inventory levels in key channels while prioritizing core brands, key packages and consumer affordability. We are increasing investments in                  e-commerce to support retailer and meal delivery services, shifting toward package sizes that are fit-for-purpose for online sales, and shifting more consumer and trade promotions to digital.",</w:t>
+      </w:r>
+    </w:p>
+    <w:p>
+      <w:pPr>
+        <w:rPr>
+          <w:rFonts w:ascii="Times New Roman" w:hAnsi="Times New Roman" w:cs="Times New Roman"/>
+          <w:sz w:val="24"/>
+          <w:szCs w:val="24"/>
+        </w:rPr>
+      </w:pPr>
+      <w:r>
+        <w:rPr>
+          <w:rFonts w:ascii="Times New Roman" w:hAnsi="Times New Roman" w:cs="Times New Roman"/>
+          <w:sz w:val="24"/>
+          <w:szCs w:val="24"/>
+        </w:rPr>
+        <w:t xml:space="preserve">        "after": "Although we are experiencing a time of crisis, we are not losing sight of long-term opportunities for our business. The </w:t>
+      </w:r>
+      <w:r>
+        <w:rPr>
+          <w:rFonts w:ascii="Times New Roman" w:hAnsi="Times New Roman" w:cs="Times New Roman"/>
+          <w:sz w:val="24"/>
+          <w:szCs w:val="24"/>
+          <w:highlight w:val="yellow"/>
+        </w:rPr>
+        <w:t>pandemic</w:t>
+      </w:r>
+      <w:r>
+        <w:rPr>
+          <w:rFonts w:ascii="Times New Roman" w:hAnsi="Times New Roman" w:cs="Times New Roman"/>
+          <w:sz w:val="24"/>
+          <w:szCs w:val="24"/>
+        </w:rPr>
+        <w:t xml:space="preserve"> helped us realize we could be much bolder in our efforts to change. We believe that we will come out of this situation a better and stronger company. We identified the following key objectives to navigate the </w:t>
+      </w:r>
+      <w:r>
+        <w:rPr>
+          <w:rFonts w:ascii="Times New Roman" w:hAnsi="Times New Roman" w:cs="Times New Roman"/>
+          <w:sz w:val="24"/>
+          <w:szCs w:val="24"/>
+          <w:highlight w:val="yellow"/>
+        </w:rPr>
+        <w:t>pandemic</w:t>
+      </w:r>
+      <w:r>
+        <w:rPr>
+          <w:rFonts w:ascii="Times New Roman" w:hAnsi="Times New Roman" w:cs="Times New Roman"/>
+          <w:sz w:val="24"/>
+          <w:szCs w:val="24"/>
+        </w:rPr>
+        <w:t xml:space="preserve"> and position us to emerge stronger: winning more consumers; gaining market share; maintaining strong system economics; strengthening stakeholder impact; and equipping the organization to win. We </w:t>
+      </w:r>
+      <w:r>
+        <w:rPr>
+          <w:rFonts w:ascii="Times New Roman" w:hAnsi="Times New Roman" w:cs="Times New Roman"/>
+          <w:sz w:val="24"/>
+          <w:szCs w:val="24"/>
+        </w:rPr>
+        <w:lastRenderedPageBreak/>
+        <w:t xml:space="preserve">leveraged the crisis as a catalyst to accelerate our strategy and to begin to deliver against these objectives by focusing on the following priorities: optimizing our portfolio of strong global, regional and scaled local brands; establishing a disciplined innovation framework; increasing consumer-centric marketing effectiveness and efficiency; strengthening data-driven revenue growth management and execution capabilities; enhancing system collaboration and capturing </w:t>
+      </w:r>
+      <w:r>
+        <w:rPr>
+          <w:rFonts w:ascii="Times New Roman" w:hAnsi="Times New Roman" w:cs="Times New Roman"/>
+          <w:sz w:val="24"/>
+          <w:szCs w:val="24"/>
+          <w:highlight w:val="yellow"/>
+        </w:rPr>
+        <w:t>supply chain</w:t>
+      </w:r>
+      <w:r>
+        <w:rPr>
+          <w:rFonts w:ascii="Times New Roman" w:hAnsi="Times New Roman" w:cs="Times New Roman"/>
+          <w:sz w:val="24"/>
+          <w:szCs w:val="24"/>
+        </w:rPr>
+        <w:t xml:space="preserve"> efficiencies; and evolving our organization and investing in new capabilities to support the accelerated strategy. In August 2020, the Company announced strategic steps to transform our organizational structure to better enable us to capture growth in the fast-changing marketplace. The Company is building a networked global organization designed to combine the power of scale with the deep knowledge required to win locally. Refer to Note\u00a018 of Notes to Consolidated Financial Statements for additional information about our strategic realignment </w:t>
+      </w:r>
+      <w:commentRangeStart w:id="10"/>
+      <w:r>
+        <w:rPr>
+          <w:rFonts w:ascii="Times New Roman" w:hAnsi="Times New Roman" w:cs="Times New Roman"/>
+          <w:sz w:val="24"/>
+          <w:szCs w:val="24"/>
+        </w:rPr>
+        <w:t>initiatives</w:t>
+      </w:r>
+      <w:commentRangeEnd w:id="10"/>
+      <w:r>
+        <w:rPr>
+          <w:rStyle w:val="CommentReference"/>
+        </w:rPr>
+        <w:commentReference w:id="10"/>
+      </w:r>
+      <w:r>
+        <w:rPr>
+          <w:rFonts w:ascii="Times New Roman" w:hAnsi="Times New Roman" w:cs="Times New Roman"/>
+          <w:sz w:val="24"/>
+          <w:szCs w:val="24"/>
+        </w:rPr>
+        <w:t>."</w:t>
+      </w:r>
     </w:p>
     <w:p>
       <w:pPr>
@@ -1518,6 +1829,7 @@
           <w:rFonts w:ascii="Times New Roman" w:hAnsi="Times New Roman" w:cs="Times New Roman"/>
           <w:sz w:val="24"/>
           <w:szCs w:val="24"/>
+          <w:highlight w:val="yellow"/>
         </w:rPr>
         <w:t>COVID-19</w:t>
       </w:r>
@@ -1551,6 +1863,7 @@
           <w:rFonts w:ascii="Times New Roman" w:hAnsi="Times New Roman" w:cs="Times New Roman"/>
           <w:sz w:val="24"/>
           <w:szCs w:val="24"/>
+          <w:highlight w:val="yellow"/>
         </w:rPr>
         <w:t>supply chain</w:t>
       </w:r>
@@ -1748,18 +2061,9 @@
           <w:sz w:val="24"/>
           <w:szCs w:val="24"/>
         </w:rPr>
-        <w:t xml:space="preserve">, we are also experiencing, and may continue experiencing, lower </w:t>
-      </w:r>
-      <w:r>
-        <w:rPr>
-          <w:rFonts w:ascii="Times New Roman" w:hAnsi="Times New Roman" w:cs="Times New Roman"/>
-          <w:sz w:val="24"/>
-          <w:szCs w:val="24"/>
-        </w:rPr>
-        <w:lastRenderedPageBreak/>
-        <w:t xml:space="preserve">demand and volume for products and services from our customers, as well as potential restrictions or delays on deliveries of key raw materials from our suppliers. See Part II, Item 7. Management\u2019s Discussion and Analysis of Financial Condition and Results of Operations, for additional information on how we have been impacted and the steps we have taken in </w:t>
-      </w:r>
-      <w:commentRangeStart w:id="5"/>
+        <w:t xml:space="preserve">, we are also experiencing, and may continue experiencing, lower demand and volume for products and services from our customers, as well as potential restrictions or delays on deliveries of key raw materials from our suppliers. See Part II, Item 7. Management\u2019s Discussion and Analysis of Financial Condition and Results of Operations, for additional information on how we have been impacted and the steps we have taken in </w:t>
+      </w:r>
+      <w:commentRangeStart w:id="11"/>
       <w:r>
         <w:rPr>
           <w:rFonts w:ascii="Times New Roman" w:hAnsi="Times New Roman" w:cs="Times New Roman"/>
@@ -1768,12 +2072,12 @@
         </w:rPr>
         <w:t>response</w:t>
       </w:r>
-      <w:commentRangeEnd w:id="5"/>
+      <w:commentRangeEnd w:id="11"/>
       <w:r>
         <w:rPr>
           <w:rStyle w:val="CommentReference"/>
         </w:rPr>
-        <w:commentReference w:id="5"/>
+        <w:commentReference w:id="11"/>
       </w:r>
       <w:r>
         <w:rPr>
@@ -1874,6 +2178,7 @@
           <w:rFonts w:ascii="Times New Roman" w:hAnsi="Times New Roman" w:cs="Times New Roman"/>
           <w:sz w:val="24"/>
           <w:szCs w:val="24"/>
+          <w:highlight w:val="yellow"/>
         </w:rPr>
         <w:t>pandemic</w:t>
       </w:r>
@@ -1907,6 +2212,7 @@
           <w:rFonts w:ascii="Times New Roman" w:hAnsi="Times New Roman" w:cs="Times New Roman"/>
           <w:sz w:val="24"/>
           <w:szCs w:val="24"/>
+          <w:highlight w:val="yellow"/>
         </w:rPr>
         <w:t>supply chain</w:t>
       </w:r>
@@ -2173,7 +2479,7 @@
         </w:rPr>
         <w:t xml:space="preserve"> disruptions, significant economic uncertainty and volatility in the financial and commodity markets, including the reduction in global demand for oil and gas combined with excessive supply due to disagreements between OPEC, both in the United States and </w:t>
       </w:r>
-      <w:commentRangeStart w:id="6"/>
+      <w:commentRangeStart w:id="12"/>
       <w:r>
         <w:rPr>
           <w:rFonts w:ascii="Times New Roman" w:hAnsi="Times New Roman" w:cs="Times New Roman"/>
@@ -2182,12 +2488,12 @@
         </w:rPr>
         <w:t>abroad</w:t>
       </w:r>
-      <w:commentRangeEnd w:id="6"/>
+      <w:commentRangeEnd w:id="12"/>
       <w:r>
         <w:rPr>
           <w:rStyle w:val="CommentReference"/>
         </w:rPr>
-        <w:commentReference w:id="6"/>
+        <w:commentReference w:id="12"/>
       </w:r>
       <w:r>
         <w:rPr>
@@ -2285,7 +2591,7 @@
       </w:r>
     </w:p>
   </w:comment>
-  <w:comment w:id="1" w:author="Tron Schell (RIT Student) [2]" w:date="2021-06-29T14:04:00Z" w:initials="TS(S">
+  <w:comment w:id="1" w:author="Tron Schell (RIT Student)" w:date="2021-07-02T10:30:00Z" w:initials="TS(S">
     <w:p>
       <w:pPr>
         <w:pStyle w:val="CommentText"/>
@@ -2297,6 +2603,58 @@
         <w:annotationRef/>
       </w:r>
       <w:r>
+        <w:t xml:space="preserve">1 </w:t>
+      </w:r>
+      <w:r>
+        <w:rPr>
+          <w:highlight w:val="yellow"/>
+        </w:rPr>
+        <w:t>COVID-19</w:t>
+      </w:r>
+      <w:r>
+        <w:t xml:space="preserve"> in match, 3 </w:t>
+      </w:r>
+      <w:r>
+        <w:rPr>
+          <w:highlight w:val="yellow"/>
+        </w:rPr>
+        <w:t>COVID-19</w:t>
+      </w:r>
+      <w:r>
+        <w:t xml:space="preserve">, 3 </w:t>
+      </w:r>
+      <w:r>
+        <w:rPr>
+          <w:highlight w:val="yellow"/>
+        </w:rPr>
+        <w:t>pandemic</w:t>
+      </w:r>
+      <w:r>
+        <w:t xml:space="preserve">, 1 </w:t>
+      </w:r>
+      <w:r>
+        <w:rPr>
+          <w:highlight w:val="yellow"/>
+        </w:rPr>
+        <w:t>supply chain</w:t>
+      </w:r>
+      <w:r>
+        <w:t xml:space="preserve"> in after</w:t>
+      </w:r>
+    </w:p>
+  </w:comment>
+  <w:comment w:id="2" w:author="Tron Schell (RIT Student) [2]" w:date="2021-06-29T14:04:00Z" w:initials="TS(S">
+    <w:p>
+      <w:pPr>
+        <w:pStyle w:val="CommentText"/>
+      </w:pPr>
+      <w:r>
+        <w:rPr>
+          <w:rStyle w:val="CommentReference"/>
+        </w:rPr>
+        <w:annotationRef/>
+      </w:r>
+      <w:r>
         <w:rPr>
           <w:highlight w:val="yellow"/>
         </w:rPr>
@@ -2355,7 +2713,7 @@
       </w:r>
     </w:p>
   </w:comment>
-  <w:comment w:id="2" w:author="Tron Schell (RIT Student) [2]" w:date="2021-06-29T14:07:00Z" w:initials="TS(S">
+  <w:comment w:id="3" w:author="Tron Schell (RIT Student)" w:date="2021-07-02T10:31:00Z" w:initials="TS(S">
     <w:p>
       <w:pPr>
         <w:pStyle w:val="CommentText"/>
@@ -2367,6 +2725,76 @@
         <w:annotationRef/>
       </w:r>
       <w:r>
+        <w:t xml:space="preserve">3 </w:t>
+      </w:r>
+      <w:r>
+        <w:rPr>
+          <w:highlight w:val="yellow"/>
+        </w:rPr>
+        <w:t>COVID-19</w:t>
+      </w:r>
+      <w:r>
+        <w:t xml:space="preserve">, 3 </w:t>
+      </w:r>
+      <w:r>
+        <w:rPr>
+          <w:highlight w:val="yellow"/>
+        </w:rPr>
+        <w:t>pandemic</w:t>
+      </w:r>
+      <w:r>
+        <w:t xml:space="preserve">, 1 </w:t>
+      </w:r>
+      <w:r>
+        <w:rPr>
+          <w:highlight w:val="yellow"/>
+        </w:rPr>
+        <w:t>supply chain</w:t>
+      </w:r>
+      <w:r>
+        <w:t xml:space="preserve"> in match, 3 </w:t>
+      </w:r>
+      <w:r>
+        <w:rPr>
+          <w:highlight w:val="yellow"/>
+        </w:rPr>
+        <w:t>COVID-19</w:t>
+      </w:r>
+      <w:r>
+        <w:t xml:space="preserve">, 6 </w:t>
+      </w:r>
+      <w:r>
+        <w:rPr>
+          <w:highlight w:val="yellow"/>
+        </w:rPr>
+        <w:t>pandemic</w:t>
+      </w:r>
+      <w:r>
+        <w:t xml:space="preserve">, 1 </w:t>
+      </w:r>
+      <w:r>
+        <w:rPr>
+          <w:highlight w:val="yellow"/>
+        </w:rPr>
+        <w:t>supply chain</w:t>
+      </w:r>
+      <w:r>
+        <w:t xml:space="preserve"> in after</w:t>
+      </w:r>
+    </w:p>
+  </w:comment>
+  <w:comment w:id="4" w:author="Tron Schell (RIT Student) [2]" w:date="2021-06-29T14:07:00Z" w:initials="TS(S">
+    <w:p>
+      <w:pPr>
+        <w:pStyle w:val="CommentText"/>
+      </w:pPr>
+      <w:r>
+        <w:rPr>
+          <w:rStyle w:val="CommentReference"/>
+        </w:rPr>
+        <w:annotationRef/>
+      </w:r>
+      <w:r>
         <w:rPr>
           <w:highlight w:val="yellow"/>
         </w:rPr>
@@ -2419,7 +2847,7 @@
       </w:r>
     </w:p>
   </w:comment>
-  <w:comment w:id="3" w:author="Tron Schell (RIT Student) [2]" w:date="2021-06-29T18:28:00Z" w:initials="TS(S">
+  <w:comment w:id="5" w:author="Tron Schell (RIT Student)" w:date="2021-07-02T10:32:00Z" w:initials="TS(S">
     <w:p>
       <w:pPr>
         <w:pStyle w:val="CommentText"/>
@@ -2431,6 +2859,67 @@
         <w:annotationRef/>
       </w:r>
       <w:r>
+        <w:t xml:space="preserve">2 </w:t>
+      </w:r>
+      <w:r>
+        <w:rPr>
+          <w:highlight w:val="yellow"/>
+        </w:rPr>
+        <w:t>COVID-19</w:t>
+      </w:r>
+      <w:r>
+        <w:t xml:space="preserve">, 3 </w:t>
+      </w:r>
+      <w:r>
+        <w:rPr>
+          <w:highlight w:val="yellow"/>
+        </w:rPr>
+        <w:t>pandemic</w:t>
+      </w:r>
+      <w:r>
+        <w:t xml:space="preserve">, 1 </w:t>
+      </w:r>
+      <w:r>
+        <w:rPr>
+          <w:highlight w:val="yellow"/>
+        </w:rPr>
+        <w:t>supply chain</w:t>
+      </w:r>
+      <w:r>
+        <w:t xml:space="preserve"> in match, 1 </w:t>
+      </w:r>
+      <w:r>
+        <w:rPr>
+          <w:highlight w:val="yellow"/>
+        </w:rPr>
+        <w:t>COVID-19</w:t>
+      </w:r>
+      <w:r>
+        <w:t xml:space="preserve">, 2 </w:t>
+      </w:r>
+      <w:r>
+        <w:rPr>
+          <w:highlight w:val="yellow"/>
+        </w:rPr>
+        <w:t>pandemic</w:t>
+      </w:r>
+      <w:r>
+        <w:t xml:space="preserve"> in after</w:t>
+      </w:r>
+    </w:p>
+  </w:comment>
+  <w:comment w:id="6" w:author="Tron Schell (RIT Student) [2]" w:date="2021-06-29T18:28:00Z" w:initials="TS(S">
+    <w:p>
+      <w:pPr>
+        <w:pStyle w:val="CommentText"/>
+      </w:pPr>
+      <w:r>
+        <w:rPr>
+          <w:rStyle w:val="CommentReference"/>
+        </w:rPr>
+        <w:annotationRef/>
+      </w:r>
+      <w:r>
         <w:rPr>
           <w:highlight w:val="yellow"/>
         </w:rPr>
@@ -2477,7 +2966,7 @@
       </w:r>
     </w:p>
   </w:comment>
-  <w:comment w:id="4" w:author="Tron Schell (RIT Student) [2]" w:date="2021-06-29T20:25:00Z" w:initials="TS(S">
+  <w:comment w:id="7" w:author="Tron Schell (RIT Student)" w:date="2021-07-02T10:33:00Z" w:initials="TS(S">
     <w:p>
       <w:pPr>
         <w:pStyle w:val="CommentText"/>
@@ -2489,6 +2978,67 @@
         <w:annotationRef/>
       </w:r>
       <w:r>
+        <w:t xml:space="preserve">1 </w:t>
+      </w:r>
+      <w:r>
+        <w:rPr>
+          <w:highlight w:val="yellow"/>
+        </w:rPr>
+        <w:t>COVID-19</w:t>
+      </w:r>
+      <w:r>
+        <w:t xml:space="preserve">, 1 </w:t>
+      </w:r>
+      <w:r>
+        <w:rPr>
+          <w:highlight w:val="yellow"/>
+        </w:rPr>
+        <w:t>pandemic</w:t>
+      </w:r>
+      <w:r>
+        <w:t xml:space="preserve">, 1 </w:t>
+      </w:r>
+      <w:r>
+        <w:rPr>
+          <w:highlight w:val="yellow"/>
+        </w:rPr>
+        <w:t>supply chain</w:t>
+      </w:r>
+      <w:r>
+        <w:t xml:space="preserve"> in match, 2 </w:t>
+      </w:r>
+      <w:r>
+        <w:rPr>
+          <w:highlight w:val="yellow"/>
+        </w:rPr>
+        <w:t>COVID-19</w:t>
+      </w:r>
+      <w:r>
+        <w:t xml:space="preserve">, 2 </w:t>
+      </w:r>
+      <w:r>
+        <w:rPr>
+          <w:highlight w:val="yellow"/>
+        </w:rPr>
+        <w:t>pandemic</w:t>
+      </w:r>
+      <w:r>
+        <w:t xml:space="preserve"> in after</w:t>
+      </w:r>
+    </w:p>
+  </w:comment>
+  <w:comment w:id="8" w:author="Tron Schell (RIT Student) [2]" w:date="2021-06-29T20:25:00Z" w:initials="TS(S">
+    <w:p>
+      <w:pPr>
+        <w:pStyle w:val="CommentText"/>
+      </w:pPr>
+      <w:r>
+        <w:rPr>
+          <w:rStyle w:val="CommentReference"/>
+        </w:rPr>
+        <w:annotationRef/>
+      </w:r>
+      <w:r>
         <w:rPr>
           <w:highlight w:val="yellow"/>
         </w:rPr>
@@ -2525,7 +3075,7 @@
       </w:r>
     </w:p>
   </w:comment>
-  <w:comment w:id="5" w:author="Tron Schell (RIT Student)" w:date="2021-06-30T15:56:00Z" w:initials="TS(S">
+  <w:comment w:id="9" w:author="Tron Schell (RIT Student)" w:date="2021-07-02T10:35:00Z" w:initials="TS(S">
     <w:p>
       <w:pPr>
         <w:pStyle w:val="CommentText"/>
@@ -2537,6 +3087,65 @@
         <w:annotationRef/>
       </w:r>
       <w:r>
+        <w:t xml:space="preserve">4 </w:t>
+      </w:r>
+      <w:r>
+        <w:rPr>
+          <w:highlight w:val="yellow"/>
+        </w:rPr>
+        <w:t>COVID-19</w:t>
+      </w:r>
+      <w:r>
+        <w:t xml:space="preserve"> in match, 1 </w:t>
+      </w:r>
+      <w:r>
+        <w:rPr>
+          <w:highlight w:val="yellow"/>
+        </w:rPr>
+        <w:t>pandemic</w:t>
+      </w:r>
+      <w:r>
+        <w:t xml:space="preserve"> and 1 </w:t>
+      </w:r>
+      <w:r>
+        <w:rPr>
+          <w:highlight w:val="yellow"/>
+        </w:rPr>
+        <w:t>supply chain</w:t>
+      </w:r>
+      <w:r>
+        <w:t xml:space="preserve"> in after</w:t>
+      </w:r>
+    </w:p>
+  </w:comment>
+  <w:comment w:id="10" w:author="Tron Schell (RIT Student)" w:date="2021-07-02T10:43:00Z" w:initials="TS(S">
+    <w:p>
+      <w:pPr>
+        <w:pStyle w:val="CommentText"/>
+      </w:pPr>
+      <w:r>
+        <w:rPr>
+          <w:rStyle w:val="CommentReference"/>
+        </w:rPr>
+        <w:annotationRef/>
+      </w:r>
+      <w:r>
+        <w:t>1 supply chain and 1 COVID-19 in match, 2 pandemic and 1 supply chain in the after</w:t>
+      </w:r>
+    </w:p>
+  </w:comment>
+  <w:comment w:id="11" w:author="Tron Schell (RIT Student)" w:date="2021-06-30T15:56:00Z" w:initials="TS(S">
+    <w:p>
+      <w:pPr>
+        <w:pStyle w:val="CommentText"/>
+      </w:pPr>
+      <w:r>
+        <w:rPr>
+          <w:rStyle w:val="CommentReference"/>
+        </w:rPr>
+        <w:annotationRef/>
+      </w:r>
+      <w:r>
         <w:t xml:space="preserve">Although keywords were found, the match paragraph is </w:t>
       </w:r>
       <w:proofErr w:type="gramStart"/>
@@ -2549,7 +3158,7 @@
       </w:r>
     </w:p>
   </w:comment>
-  <w:comment w:id="6" w:author="Tron Schell (RIT Student)" w:date="2021-06-30T15:58:00Z" w:initials="TS(S">
+  <w:comment w:id="12" w:author="Tron Schell (RIT Student)" w:date="2021-06-30T15:58:00Z" w:initials="TS(S">
     <w:p>
       <w:pPr>
         <w:pStyle w:val="CommentText"/>
@@ -2579,10 +3188,16 @@
 <file path=word/commentsExtended.xml><?xml version="1.0" encoding="utf-8"?>
 <w15:commentsEx xmlns:wpc="http://schemas.microsoft.com/office/word/2010/wordprocessingCanvas" xmlns:cx="http://schemas.microsoft.com/office/drawing/2014/chartex" xmlns:cx1="http://schemas.microsoft.com/office/drawing/2015/9/8/chartex" xmlns:cx2="http://schemas.microsoft.com/office/drawing/2015/10/21/chartex" xmlns:cx3="http://schemas.microsoft.com/office/drawing/2016/5/9/chartex" xmlns:cx4="http://schemas.microsoft.com/office/drawing/2016/5/10/chartex" xmlns:cx5="http://schemas.microsoft.com/office/drawing/2016/5/11/chartex" xmlns:cx6="http://schemas.microsoft.com/office/drawing/2016/5/12/chartex" xmlns:cx7="http://schemas.microsoft.com/office/drawing/2016/5/13/chartex" xmlns:cx8="http://schemas.microsoft.com/office/drawing/2016/5/14/chartex" xmlns:mc="http://schemas.openxmlformats.org/markup-compatibility/2006" xmlns:aink="http://schemas.microsoft.com/office/drawing/2016/ink" xmlns:am3d="http://schemas.microsoft.com/office/drawing/2017/model3d" xmlns:o="urn:schemas-microsoft-com:office:office" xmlns:r="http://schemas.openxmlformats.org/officeDocument/2006/relationships" xmlns:m="http://schemas.openxmlformats.org/officeDocument/2006/math" xmlns:v="urn:schemas-microsoft-com:vml" xmlns:wp14="http://schemas.microsoft.com/office/word/2010/wordprocessingDrawing" xmlns:wp="http://schemas.openxmlformats.org/drawingml/2006/wordprocessingDrawing" xmlns:w10="urn:schemas-microsoft-com:office:word" xmlns:w="http://schemas.openxmlformats.org/wordprocessingml/2006/main" xmlns:w14="http://schemas.microsoft.com/office/word/2010/wordml" xmlns:w15="http://schemas.microsoft.com/office/word/2012/wordml" xmlns:w16cex="http://schemas.microsoft.com/office/word/2018/wordml/cex" xmlns:w16cid="http://schemas.microsoft.com/office/word/2016/wordml/cid" xmlns:w16="http://schemas.microsoft.com/office/word/2018/wordml" xmlns:w16sdtdh="http://schemas.microsoft.com/office/word/2020/wordml/sdtdatahash" xmlns:w16se="http://schemas.microsoft.com/office/word/2015/wordml/symex" xmlns:wpg="http://schemas.microsoft.com/office/word/2010/wordprocessingGroup" xmlns:wpi="http://schemas.microsoft.com/office/word/2010/wordprocessingInk" xmlns:wne="http://schemas.microsoft.com/office/word/2006/wordml" xmlns:wps="http://schemas.microsoft.com/office/word/2010/wordprocessingShape" mc:Ignorable="w14 w15 w16se w16cid w16 w16cex w16sdtdh wp14">
   <w15:commentEx w15:paraId="37EE36B3" w15:done="0"/>
+  <w15:commentEx w15:paraId="09D5F29F" w15:paraIdParent="37EE36B3" w15:done="0"/>
   <w15:commentEx w15:paraId="17ABAD1B" w15:done="0"/>
+  <w15:commentEx w15:paraId="7D25F975" w15:paraIdParent="17ABAD1B" w15:done="0"/>
   <w15:commentEx w15:paraId="0DADABBA" w15:done="0"/>
+  <w15:commentEx w15:paraId="2B03933B" w15:paraIdParent="0DADABBA" w15:done="0"/>
   <w15:commentEx w15:paraId="1A01CCCE" w15:done="0"/>
+  <w15:commentEx w15:paraId="2C2D6A42" w15:paraIdParent="1A01CCCE" w15:done="0"/>
   <w15:commentEx w15:paraId="00443659" w15:done="0"/>
+  <w15:commentEx w15:paraId="730EFF08" w15:paraIdParent="00443659" w15:done="0"/>
+  <w15:commentEx w15:paraId="206211DB" w15:done="0"/>
   <w15:commentEx w15:paraId="4A716D66" w15:done="0"/>
   <w15:commentEx w15:paraId="01D71EBA" w15:done="0"/>
 </w15:commentsEx>
@@ -2591,10 +3206,16 @@
 <file path=word/commentsExtensible.xml><?xml version="1.0" encoding="utf-8"?>
 <w16cex:commentsExtensible xmlns:wpc="http://schemas.microsoft.com/office/word/2010/wordprocessingCanvas" xmlns:cx="http://schemas.microsoft.com/office/drawing/2014/chartex" xmlns:cx1="http://schemas.microsoft.com/office/drawing/2015/9/8/chartex" xmlns:cx2="http://schemas.microsoft.com/office/drawing/2015/10/21/chartex" xmlns:cx3="http://schemas.microsoft.com/office/drawing/2016/5/9/chartex" xmlns:cx4="http://schemas.microsoft.com/office/drawing/2016/5/10/chartex" xmlns:cx5="http://schemas.microsoft.com/office/drawing/2016/5/11/chartex" xmlns:cx6="http://schemas.microsoft.com/office/drawing/2016/5/12/chartex" xmlns:cx7="http://schemas.microsoft.com/office/drawing/2016/5/13/chartex" xmlns:cx8="http://schemas.microsoft.com/office/drawing/2016/5/14/chartex" xmlns:mc="http://schemas.openxmlformats.org/markup-compatibility/2006" xmlns:aink="http://schemas.microsoft.com/office/drawing/2016/ink" xmlns:am3d="http://schemas.microsoft.com/office/drawing/2017/model3d" xmlns:o="urn:schemas-microsoft-com:office:office" xmlns:r="http://schemas.openxmlformats.org/officeDocument/2006/relationships" xmlns:m="http://schemas.openxmlformats.org/officeDocument/2006/math" xmlns:v="urn:schemas-microsoft-com:vml" xmlns:wp14="http://schemas.microsoft.com/office/word/2010/wordprocessingDrawing" xmlns:wp="http://schemas.openxmlformats.org/drawingml/2006/wordprocessingDrawing" xmlns:w10="urn:schemas-microsoft-com:office:word" xmlns:w="http://schemas.openxmlformats.org/wordprocessingml/2006/main" xmlns:w14="http://schemas.microsoft.com/office/word/2010/wordml" xmlns:w15="http://schemas.microsoft.com/office/word/2012/wordml" xmlns:w16cex="http://schemas.microsoft.com/office/word/2018/wordml/cex" xmlns:w16cid="http://schemas.microsoft.com/office/word/2016/wordml/cid" xmlns:w16="http://schemas.microsoft.com/office/word/2018/wordml" xmlns:w16sdtdh="http://schemas.microsoft.com/office/word/2020/wordml/sdtdatahash" xmlns:w16se="http://schemas.microsoft.com/office/word/2015/wordml/symex" xmlns:wpg="http://schemas.microsoft.com/office/word/2010/wordprocessingGroup" xmlns:wpi="http://schemas.microsoft.com/office/word/2010/wordprocessingInk" xmlns:wne="http://schemas.microsoft.com/office/word/2006/wordml" xmlns:wps="http://schemas.microsoft.com/office/word/2010/wordprocessingShape" mc:Ignorable="w14 w15 w16se w16cid w16 w16cex w16sdtdh wp14">
   <w16cex:commentExtensible w16cex:durableId="2485A2C2" w16cex:dateUtc="2021-06-29T17:46:00Z"/>
+  <w16cex:commentExtensible w16cex:durableId="24896950" w16cex:dateUtc="2021-07-02T14:30:00Z"/>
   <w16cex:commentExtensible w16cex:durableId="2485A6DB" w16cex:dateUtc="2021-06-29T18:04:00Z"/>
+  <w16cex:commentExtensible w16cex:durableId="24896980" w16cex:dateUtc="2021-07-02T14:31:00Z"/>
   <w16cex:commentExtensible w16cex:durableId="2485A787" w16cex:dateUtc="2021-06-29T18:07:00Z"/>
+  <w16cex:commentExtensible w16cex:durableId="248969AC" w16cex:dateUtc="2021-07-02T14:32:00Z"/>
   <w16cex:commentExtensible w16cex:durableId="2485E4C7" w16cex:dateUtc="2021-06-29T22:28:00Z"/>
+  <w16cex:commentExtensible w16cex:durableId="248969E8" w16cex:dateUtc="2021-07-02T14:33:00Z"/>
   <w16cex:commentExtensible w16cex:durableId="24860052" w16cex:dateUtc="2021-06-30T00:25:00Z"/>
+  <w16cex:commentExtensible w16cex:durableId="24896A63" w16cex:dateUtc="2021-07-02T14:35:00Z"/>
+  <w16cex:commentExtensible w16cex:durableId="24896C51" w16cex:dateUtc="2021-07-02T14:43:00Z"/>
   <w16cex:commentExtensible w16cex:durableId="2487129E" w16cex:dateUtc="2021-06-30T19:56:00Z"/>
   <w16cex:commentExtensible w16cex:durableId="24871311" w16cex:dateUtc="2021-06-30T19:58:00Z"/>
 </w16cex:commentsExtensible>
@@ -2603,10 +3224,16 @@
 <file path=word/commentsIds.xml><?xml version="1.0" encoding="utf-8"?>
 <w16cid:commentsIds xmlns:wpc="http://schemas.microsoft.com/office/word/2010/wordprocessingCanvas" xmlns:cx="http://schemas.microsoft.com/office/drawing/2014/chartex" xmlns:cx1="http://schemas.microsoft.com/office/drawing/2015/9/8/chartex" xmlns:cx2="http://schemas.microsoft.com/office/drawing/2015/10/21/chartex" xmlns:cx3="http://schemas.microsoft.com/office/drawing/2016/5/9/chartex" xmlns:cx4="http://schemas.microsoft.com/office/drawing/2016/5/10/chartex" xmlns:cx5="http://schemas.microsoft.com/office/drawing/2016/5/11/chartex" xmlns:cx6="http://schemas.microsoft.com/office/drawing/2016/5/12/chartex" xmlns:cx7="http://schemas.microsoft.com/office/drawing/2016/5/13/chartex" xmlns:cx8="http://schemas.microsoft.com/office/drawing/2016/5/14/chartex" xmlns:mc="http://schemas.openxmlformats.org/markup-compatibility/2006" xmlns:aink="http://schemas.microsoft.com/office/drawing/2016/ink" xmlns:am3d="http://schemas.microsoft.com/office/drawing/2017/model3d" xmlns:o="urn:schemas-microsoft-com:office:office" xmlns:r="http://schemas.openxmlformats.org/officeDocument/2006/relationships" xmlns:m="http://schemas.openxmlformats.org/officeDocument/2006/math" xmlns:v="urn:schemas-microsoft-com:vml" xmlns:wp14="http://schemas.microsoft.com/office/word/2010/wordprocessingDrawing" xmlns:wp="http://schemas.openxmlformats.org/drawingml/2006/wordprocessingDrawing" xmlns:w10="urn:schemas-microsoft-com:office:word" xmlns:w="http://schemas.openxmlformats.org/wordprocessingml/2006/main" xmlns:w14="http://schemas.microsoft.com/office/word/2010/wordml" xmlns:w15="http://schemas.microsoft.com/office/word/2012/wordml" xmlns:w16cex="http://schemas.microsoft.com/office/word/2018/wordml/cex" xmlns:w16cid="http://schemas.microsoft.com/office/word/2016/wordml/cid" xmlns:w16="http://schemas.microsoft.com/office/word/2018/wordml" xmlns:w16sdtdh="http://schemas.microsoft.com/office/word/2020/wordml/sdtdatahash" xmlns:w16se="http://schemas.microsoft.com/office/word/2015/wordml/symex" xmlns:wpg="http://schemas.microsoft.com/office/word/2010/wordprocessingGroup" xmlns:wpi="http://schemas.microsoft.com/office/word/2010/wordprocessingInk" xmlns:wne="http://schemas.microsoft.com/office/word/2006/wordml" xmlns:wps="http://schemas.microsoft.com/office/word/2010/wordprocessingShape" mc:Ignorable="w14 w15 w16se w16cid w16 w16cex w16sdtdh wp14">
   <w16cid:commentId w16cid:paraId="37EE36B3" w16cid:durableId="2485A2C2"/>
+  <w16cid:commentId w16cid:paraId="09D5F29F" w16cid:durableId="24896950"/>
   <w16cid:commentId w16cid:paraId="17ABAD1B" w16cid:durableId="2485A6DB"/>
+  <w16cid:commentId w16cid:paraId="7D25F975" w16cid:durableId="24896980"/>
   <w16cid:commentId w16cid:paraId="0DADABBA" w16cid:durableId="2485A787"/>
+  <w16cid:commentId w16cid:paraId="2B03933B" w16cid:durableId="248969AC"/>
   <w16cid:commentId w16cid:paraId="1A01CCCE" w16cid:durableId="2485E4C7"/>
+  <w16cid:commentId w16cid:paraId="2C2D6A42" w16cid:durableId="248969E8"/>
   <w16cid:commentId w16cid:paraId="00443659" w16cid:durableId="24860052"/>
+  <w16cid:commentId w16cid:paraId="730EFF08" w16cid:durableId="24896A63"/>
+  <w16cid:commentId w16cid:paraId="206211DB" w16cid:durableId="24896C51"/>
   <w16cid:commentId w16cid:paraId="4A716D66" w16cid:durableId="2487129E"/>
   <w16cid:commentId w16cid:paraId="01D71EBA" w16cid:durableId="24871311"/>
 </w16cid:commentsIds>

</xml_diff>